<commit_message>
Allows submitted task to appear on the list.
</commit_message>
<xml_diff>
--- a/UMPIRE.docx
+++ b/UMPIRE.docx
@@ -851,6 +851,63 @@
         <w:shd w:val="none"/>
         <w:rPr>
           <w:rFonts w:ascii="Basic Roman" w:hAnsi="Basic Roman" w:eastAsia="Basic Roman" w:cs="Basic Roman"/>
+          <w:color w:val="ff0000"/>
+        </w:rPr>
+      </w:pPr>
+      <w:r>
+        <w:rPr>
+          <w:rFonts w:ascii="Basic Roman" w:hAnsi="Basic Roman" w:eastAsia="Basic Roman" w:cs="Basic Roman"/>
+          <w:color w:val="ff0000"/>
+        </w:rPr>
+      </w:r>
+    </w:p>
+    <w:p>
+      <w:pPr>
+        <w:numPr>
+          <w:ilvl w:val="0"/>
+          <w:numId w:val="0"/>
+        </w:numPr>
+        <w:ind w:left="1080" w:firstLine="0"/>
+        <w:pBdr>
+          <w:top w:val="nil" w:sz="0" w:space="0" w:color="000000" tmln="20, 20, 20, 0, 0"/>
+          <w:left w:val="nil" w:sz="0" w:space="0" w:color="000000" tmln="20, 20, 20, 0, 0"/>
+          <w:bottom w:val="nil" w:sz="0" w:space="0" w:color="000000" tmln="20, 20, 20, 0, 0"/>
+          <w:right w:val="nil" w:sz="0" w:space="0" w:color="000000" tmln="20, 20, 20, 0, 0"/>
+          <w:between w:val="nil" w:sz="0" w:space="0" w:color="000000" tmln="20, 20, 20, 0, 0"/>
+        </w:pBdr>
+        <w:shd w:val="none"/>
+        <w:rPr>
+          <w:rFonts w:ascii="Basic Roman" w:hAnsi="Basic Roman" w:eastAsia="Basic Roman" w:cs="Basic Roman"/>
+          <w:highlight w:val="yellow"/>
+          <w:color w:val="000000"/>
+        </w:rPr>
+      </w:pPr>
+      <w:r>
+        <w:rPr>
+          <w:rFonts w:ascii="Basic Roman" w:hAnsi="Basic Roman" w:eastAsia="Basic Roman" w:cs="Basic Roman"/>
+          <w:highlight w:val="yellow"/>
+          <w:color w:val="000000"/>
+        </w:rPr>
+        <w:t>I am stuck at this stage. I am able to add a record to the database file. However, I am not able to add to the scroll list due to the scroll ID being in a different class.</w:t>
+      </w:r>
+    </w:p>
+    <w:p>
+      <w:pPr>
+        <w:numPr>
+          <w:ilvl w:val="0"/>
+          <w:numId w:val="0"/>
+        </w:numPr>
+        <w:ind w:left="1080" w:firstLine="0"/>
+        <w:pBdr>
+          <w:top w:val="nil" w:sz="0" w:space="0" w:color="000000" tmln="20, 20, 20, 0, 0"/>
+          <w:left w:val="nil" w:sz="0" w:space="0" w:color="000000" tmln="20, 20, 20, 0, 0"/>
+          <w:bottom w:val="nil" w:sz="0" w:space="0" w:color="000000" tmln="20, 20, 20, 0, 0"/>
+          <w:right w:val="nil" w:sz="0" w:space="0" w:color="000000" tmln="20, 20, 20, 0, 0"/>
+          <w:between w:val="nil" w:sz="0" w:space="0" w:color="000000" tmln="20, 20, 20, 0, 0"/>
+        </w:pBdr>
+        <w:shd w:val="none"/>
+        <w:rPr>
+          <w:rFonts w:ascii="Basic Roman" w:hAnsi="Basic Roman" w:eastAsia="Basic Roman" w:cs="Basic Roman"/>
         </w:rPr>
       </w:pPr>
       <w:r>
@@ -1467,6 +1524,18 @@
           <w:rFonts w:ascii="Apple SD Gothic Neo Medium" w:hAnsi="Apple SD Gothic Neo Medium" w:eastAsia="Apple SD Gothic Neo Medium" w:cs="Apple SD Gothic Neo Medium"/>
         </w:rPr>
         <w:t>Edit list widget - not sure how, but perhaps need to refer to the widget and change text value</w:t>
+      </w:r>
+    </w:p>
+    <w:p>
+      <w:pPr>
+        <w:rPr>
+          <w:rFonts w:ascii="Apple SD Gothic Neo Medium" w:hAnsi="Apple SD Gothic Neo Medium" w:eastAsia="Apple SD Gothic Neo Medium" w:cs="Apple SD Gothic Neo Medium"/>
+        </w:rPr>
+      </w:pPr>
+      <w:r>
+        <w:rPr>
+          <w:rFonts w:ascii="Apple SD Gothic Neo Medium" w:hAnsi="Apple SD Gothic Neo Medium" w:eastAsia="Apple SD Gothic Neo Medium" w:cs="Apple SD Gothic Neo Medium"/>
+        </w:rPr>
       </w:r>
     </w:p>
     <w:p>

</xml_diff>